<commit_message>
database init splitted to table_name.sql. updated database with lab1 defense. written requestts for lab2
</commit_message>
<xml_diff>
--- a/otchet1.docx
+++ b/otchet1.docx
@@ -230,6 +230,71 @@
       </w:r>
     </w:p>
     <w:p>
+      <w:pPr>
+        <w:ind w:left="360"/>
+        <w:jc w:val="center"/>
+        <w:rPr>
+          <w:sz w:val="32"/>
+        </w:rPr>
+      </w:pPr>
+      <w:r>
+        <w:rPr>
+          <w:sz w:val="32"/>
+        </w:rPr>
+        <w:t>На защиту</w:t>
+      </w:r>
+    </w:p>
+    <w:p>
+      <w:r>
+        <w:t>На защиту: бывает т</w:t>
+      </w:r>
+      <w:r>
+        <w:t xml:space="preserve">ак, что издатель и разработчик </w:t>
+      </w:r>
+      <w:r>
+        <w:t>- одна и та же</w:t>
+      </w:r>
+      <w:r>
+        <w:t xml:space="preserve"> </w:t>
+      </w:r>
+      <w:r>
+        <w:t>компания, бывает, что разработчик находится в собственности издателя, а</w:t>
+      </w:r>
+      <w:r>
+        <w:t xml:space="preserve"> </w:t>
+      </w:r>
+      <w:r>
+        <w:t>бывает та</w:t>
+      </w:r>
+      <w:r>
+        <w:t>к, что разработчик и издатель -</w:t>
+      </w:r>
+      <w:r>
+        <w:t xml:space="preserve"> независимые компании-партнёры.</w:t>
+      </w:r>
+      <w:r>
+        <w:t xml:space="preserve"> </w:t>
+      </w:r>
+      <w:r>
+        <w:t>Хуже того, этот расклад имеет свойство меняться с течением времени.</w:t>
+      </w:r>
+    </w:p>
+    <w:p>
+      <w:r>
+        <w:t>Обновите структуру базы данных, чтобы хранить эти новые сведения</w:t>
+      </w:r>
+    </w:p>
+    <w:p>
+      <w:pPr>
+        <w:rPr>
+          <w:lang w:val="en-US"/>
+        </w:rPr>
+      </w:pPr>
+      <w:r>
+        <w:t xml:space="preserve">Решение: добавим таблицу </w:t>
+      </w:r>
+    </w:p>
+    <w:p>
       <w:r>
         <w:br w:type="page"/>
       </w:r>
@@ -1091,6 +1156,239 @@
         <w:t>: дата выставления рейтинга.</w:t>
       </w:r>
     </w:p>
+    <w:p>
+      <w:pPr>
+        <w:rPr>
+          <w:b/>
+          <w:lang w:val="en-US"/>
+        </w:rPr>
+      </w:pPr>
+      <w:r>
+        <w:rPr>
+          <w:b/>
+        </w:rPr>
+        <w:t>Таблица</w:t>
+      </w:r>
+      <w:r>
+        <w:rPr>
+          <w:b/>
+          <w:lang w:val="en-US"/>
+        </w:rPr>
+        <w:t xml:space="preserve"> </w:t>
+      </w:r>
+      <w:proofErr w:type="spellStart"/>
+      <w:r>
+        <w:rPr>
+          <w:b/>
+          <w:lang w:val="en-US"/>
+        </w:rPr>
+        <w:t>DeveloperPublisherRelationships</w:t>
+      </w:r>
+      <w:proofErr w:type="spellEnd"/>
+    </w:p>
+    <w:p>
+      <w:pPr>
+        <w:pStyle w:val="a5"/>
+        <w:numPr>
+          <w:ilvl w:val="0"/>
+          <w:numId w:val="13"/>
+        </w:numPr>
+      </w:pPr>
+      <w:proofErr w:type="spellStart"/>
+      <w:r>
+        <w:t>relationship_id</w:t>
+      </w:r>
+      <w:proofErr w:type="spellEnd"/>
+      <w:r>
+        <w:t xml:space="preserve">: уникальный идентификатор </w:t>
+      </w:r>
+      <w:r>
+        <w:t>отношений</w:t>
+      </w:r>
+      <w:r>
+        <w:t>.</w:t>
+      </w:r>
+    </w:p>
+    <w:p>
+      <w:pPr>
+        <w:pStyle w:val="a5"/>
+        <w:numPr>
+          <w:ilvl w:val="0"/>
+          <w:numId w:val="13"/>
+        </w:numPr>
+      </w:pPr>
+      <w:proofErr w:type="spellStart"/>
+      <w:r>
+        <w:t>developer_id</w:t>
+      </w:r>
+      <w:proofErr w:type="spellEnd"/>
+      <w:r>
+        <w:t xml:space="preserve">: </w:t>
+      </w:r>
+      <w:r>
+        <w:t>ссылка на</w:t>
+      </w:r>
+      <w:r>
+        <w:t xml:space="preserve"> разработчика</w:t>
+      </w:r>
+      <w:r>
+        <w:t>.</w:t>
+      </w:r>
+    </w:p>
+    <w:p>
+      <w:pPr>
+        <w:pStyle w:val="a5"/>
+        <w:numPr>
+          <w:ilvl w:val="0"/>
+          <w:numId w:val="13"/>
+        </w:numPr>
+      </w:pPr>
+      <w:proofErr w:type="spellStart"/>
+      <w:r>
+        <w:t>publisher_id</w:t>
+      </w:r>
+      <w:proofErr w:type="spellEnd"/>
+      <w:r>
+        <w:t xml:space="preserve">: ссылка на </w:t>
+      </w:r>
+      <w:r>
+        <w:t>издателя</w:t>
+      </w:r>
+      <w:r>
+        <w:t>.</w:t>
+      </w:r>
+    </w:p>
+    <w:p>
+      <w:pPr>
+        <w:pStyle w:val="a5"/>
+        <w:numPr>
+          <w:ilvl w:val="0"/>
+          <w:numId w:val="13"/>
+        </w:numPr>
+      </w:pPr>
+      <w:proofErr w:type="spellStart"/>
+      <w:r>
+        <w:t>relationship_type</w:t>
+      </w:r>
+      <w:proofErr w:type="spellEnd"/>
+      <w:r>
+        <w:t>: вид отношений между разработчиком и издателем</w:t>
+      </w:r>
+      <w:r>
+        <w:t>.</w:t>
+      </w:r>
+    </w:p>
+    <w:p>
+      <w:pPr>
+        <w:pStyle w:val="a5"/>
+        <w:numPr>
+          <w:ilvl w:val="0"/>
+          <w:numId w:val="13"/>
+        </w:numPr>
+      </w:pPr>
+      <w:proofErr w:type="spellStart"/>
+      <w:r>
+        <w:t>start_date</w:t>
+      </w:r>
+      <w:proofErr w:type="spellEnd"/>
+      <w:r>
+        <w:t xml:space="preserve">: </w:t>
+      </w:r>
+      <w:r>
+        <w:t>дата начала отношений</w:t>
+      </w:r>
+      <w:r>
+        <w:t>.</w:t>
+      </w:r>
+    </w:p>
+    <w:p>
+      <w:pPr>
+        <w:pStyle w:val="a5"/>
+        <w:numPr>
+          <w:ilvl w:val="0"/>
+          <w:numId w:val="13"/>
+        </w:numPr>
+      </w:pPr>
+      <w:proofErr w:type="spellStart"/>
+      <w:r>
+        <w:t>end_date</w:t>
+      </w:r>
+      <w:proofErr w:type="spellEnd"/>
+      <w:r>
+        <w:t xml:space="preserve">: дата </w:t>
+      </w:r>
+      <w:r>
+        <w:t>окончания</w:t>
+      </w:r>
+      <w:r>
+        <w:t xml:space="preserve"> </w:t>
+      </w:r>
+      <w:r>
+        <w:t>отношений</w:t>
+      </w:r>
+      <w:r>
+        <w:t>.</w:t>
+      </w:r>
+    </w:p>
+    <w:p>
+      <w:r>
+        <w:t xml:space="preserve">Отношения могут быть 3 видов: </w:t>
+      </w:r>
+      <w:r>
+        <w:rPr>
+          <w:lang w:val="en-US"/>
+        </w:rPr>
+        <w:t>independent</w:t>
+      </w:r>
+      <w:r>
+        <w:t xml:space="preserve"> </w:t>
+      </w:r>
+      <w:r>
+        <w:t>–</w:t>
+      </w:r>
+      <w:r>
+        <w:t xml:space="preserve"> </w:t>
+      </w:r>
+      <w:r>
+        <w:t xml:space="preserve">значит разработчик сам себе издатель, </w:t>
+      </w:r>
+      <w:r>
+        <w:rPr>
+          <w:lang w:val="en-US"/>
+        </w:rPr>
+        <w:t>partner</w:t>
+      </w:r>
+      <w:r>
+        <w:t xml:space="preserve"> </w:t>
+      </w:r>
+      <w:r>
+        <w:t>–</w:t>
+      </w:r>
+      <w:r>
+        <w:t xml:space="preserve"> </w:t>
+      </w:r>
+      <w:r>
+        <w:t xml:space="preserve">разработчик и издатель заключили договор об издании игр, </w:t>
+      </w:r>
+      <w:r>
+        <w:rPr>
+          <w:lang w:val="en-US"/>
+        </w:rPr>
+        <w:t>owner</w:t>
+      </w:r>
+      <w:r>
+        <w:t xml:space="preserve"> </w:t>
+      </w:r>
+      <w:r>
+        <w:t>–</w:t>
+      </w:r>
+      <w:r>
+        <w:t xml:space="preserve"> </w:t>
+      </w:r>
+      <w:r>
+        <w:t>издатель владеет разработчиком.</w:t>
+      </w:r>
+    </w:p>
     <w:p/>
     <w:p>
       <w:pPr>
@@ -1187,6 +1485,7 @@
           <w:sz w:val="32"/>
           <w:lang w:val="en-US"/>
         </w:rPr>
+        <w:lastRenderedPageBreak/>
         <w:pict>
           <v:shapetype id="_x0000_t75" coordsize="21600,21600" o:spt="75" o:preferrelative="t" path="m@4@5l@4@11@9@11@9@5xe" filled="f" stroked="f">
             <v:stroke joinstyle="miter"/>
@@ -1207,7 +1506,7 @@
             <v:path o:extrusionok="f" gradientshapeok="t" o:connecttype="rect"/>
             <o:lock v:ext="edit" aspectratio="t"/>
           </v:shapetype>
-          <v:shape id="_x0000_i1025" type="#_x0000_t75" style="width:467.25pt;height:205.5pt">
+          <v:shape id="_x0000_i1025" type="#_x0000_t75" style="width:467.25pt;height:323.25pt">
             <v:imagedata r:id="rId6" o:title="ERD"/>
           </v:shape>
         </w:pict>
@@ -1291,12 +1590,7 @@
         <w:t xml:space="preserve"> </w:t>
       </w:r>
       <w:r>
-        <w:t>база данных (см. рисунки</w:t>
-      </w:r>
-      <w:bookmarkStart w:id="0" w:name="_GoBack"/>
-      <w:bookmarkEnd w:id="0"/>
-      <w:r>
-        <w:t xml:space="preserve"> ниже)</w:t>
+        <w:t>база данных (см. рисунки ниже)</w:t>
       </w:r>
     </w:p>
     <w:p>
@@ -1306,9 +1600,9 @@
           <w:lang w:eastAsia="ru-RU"/>
         </w:rPr>
         <w:drawing>
-          <wp:inline distT="0" distB="0" distL="0" distR="0" wp14:anchorId="3FD81961" wp14:editId="61F44973">
-            <wp:extent cx="5940425" cy="4926954"/>
-            <wp:effectExtent l="0" t="0" r="3175" b="7620"/>
+          <wp:inline distT="0" distB="0" distL="0" distR="0" wp14:anchorId="616D2658" wp14:editId="1F90C6DE">
+            <wp:extent cx="5940425" cy="4243336"/>
+            <wp:effectExtent l="0" t="0" r="3175" b="5080"/>
             <wp:docPr id="1" name="Рисунок 1"/>
             <wp:cNvGraphicFramePr>
               <a:graphicFrameLocks xmlns:a="http://schemas.openxmlformats.org/drawingml/2006/main" noChangeAspect="1"/>
@@ -1329,7 +1623,7 @@
                   <pic:spPr>
                     <a:xfrm>
                       <a:off x="0" y="0"/>
-                      <a:ext cx="5940425" cy="4926954"/>
+                      <a:ext cx="5940425" cy="4243336"/>
                     </a:xfrm>
                     <a:prstGeom prst="rect">
                       <a:avLst/>
@@ -1350,7 +1644,7 @@
         </w:rPr>
         <w:lastRenderedPageBreak/>
         <w:drawing>
-          <wp:inline distT="0" distB="0" distL="0" distR="0" wp14:anchorId="0F31E0D6" wp14:editId="414D4A02">
+          <wp:inline distT="0" distB="0" distL="0" distR="0" wp14:anchorId="54B51593" wp14:editId="42098BFB">
             <wp:extent cx="5940425" cy="4058790"/>
             <wp:effectExtent l="0" t="0" r="3175" b="0"/>
             <wp:docPr id="2" name="Рисунок 2"/>
@@ -1388,6 +1682,58 @@
     </w:p>
     <w:p>
       <w:r>
+        <w:t xml:space="preserve">При выполнении задания на защиту </w:t>
+      </w:r>
+      <w:r>
+        <w:t>добавлена таблица с данными о взаимоотношениях студии-разработчика и издателя:</w:t>
+      </w:r>
+    </w:p>
+    <w:p>
+      <w:r>
+        <w:rPr>
+          <w:noProof/>
+          <w:lang w:eastAsia="ru-RU"/>
+        </w:rPr>
+        <w:drawing>
+          <wp:inline distT="0" distB="0" distL="0" distR="0" wp14:anchorId="5168993A" wp14:editId="51219C5B">
+            <wp:extent cx="5940425" cy="4336529"/>
+            <wp:effectExtent l="0" t="0" r="3175" b="6985"/>
+            <wp:docPr id="3" name="Рисунок 3"/>
+            <wp:cNvGraphicFramePr>
+              <a:graphicFrameLocks xmlns:a="http://schemas.openxmlformats.org/drawingml/2006/main" noChangeAspect="1"/>
+            </wp:cNvGraphicFramePr>
+            <a:graphic xmlns:a="http://schemas.openxmlformats.org/drawingml/2006/main">
+              <a:graphicData uri="http://schemas.openxmlformats.org/drawingml/2006/picture">
+                <pic:pic xmlns:pic="http://schemas.openxmlformats.org/drawingml/2006/picture">
+                  <pic:nvPicPr>
+                    <pic:cNvPr id="0" name=""/>
+                    <pic:cNvPicPr/>
+                  </pic:nvPicPr>
+                  <pic:blipFill>
+                    <a:blip r:embed="rId9"/>
+                    <a:stretch>
+                      <a:fillRect/>
+                    </a:stretch>
+                  </pic:blipFill>
+                  <pic:spPr>
+                    <a:xfrm>
+                      <a:off x="0" y="0"/>
+                      <a:ext cx="5940425" cy="4336529"/>
+                    </a:xfrm>
+                    <a:prstGeom prst="rect">
+                      <a:avLst/>
+                    </a:prstGeom>
+                  </pic:spPr>
+                </pic:pic>
+              </a:graphicData>
+            </a:graphic>
+          </wp:inline>
+        </w:drawing>
+      </w:r>
+    </w:p>
+    <w:p>
+      <w:r>
+        <w:lastRenderedPageBreak/>
         <w:br w:type="page"/>
       </w:r>
     </w:p>
@@ -5080,19 +5426,865 @@
           <w:color w:val="D4D4D4"/>
           <w:sz w:val="21"/>
           <w:szCs w:val="21"/>
-          <w:lang w:val="en-US" w:eastAsia="ru-RU"/>
-        </w:rPr>
-      </w:pPr>
-      <w:r>
-        <w:rPr>
-          <w:rFonts w:ascii="Consolas" w:eastAsia="Times New Roman" w:hAnsi="Consolas" w:cs="Times New Roman"/>
-          <w:color w:val="D4D4D4"/>
-          <w:sz w:val="21"/>
-          <w:szCs w:val="21"/>
           <w:lang w:eastAsia="ru-RU"/>
         </w:rPr>
+      </w:pPr>
+      <w:r>
+        <w:rPr>
+          <w:rFonts w:ascii="Consolas" w:eastAsia="Times New Roman" w:hAnsi="Consolas" w:cs="Times New Roman"/>
+          <w:color w:val="D4D4D4"/>
+          <w:sz w:val="21"/>
+          <w:szCs w:val="21"/>
+          <w:lang w:eastAsia="ru-RU"/>
+        </w:rPr>
         <w:t>);</w:t>
       </w:r>
+    </w:p>
+    <w:p>
+      <w:pPr>
+        <w:shd w:val="clear" w:color="auto" w:fill="1E1E1E"/>
+        <w:spacing w:after="0" w:line="285" w:lineRule="atLeast"/>
+        <w:rPr>
+          <w:rFonts w:ascii="Consolas" w:eastAsia="Times New Roman" w:hAnsi="Consolas" w:cs="Times New Roman"/>
+          <w:color w:val="D4D4D4"/>
+          <w:sz w:val="21"/>
+          <w:szCs w:val="21"/>
+          <w:lang w:eastAsia="ru-RU"/>
+        </w:rPr>
+      </w:pPr>
+      <w:bookmarkStart w:id="0" w:name="_GoBack"/>
+      <w:bookmarkEnd w:id="0"/>
+    </w:p>
+    <w:p>
+      <w:pPr>
+        <w:shd w:val="clear" w:color="auto" w:fill="1E1E1E"/>
+        <w:spacing w:after="0" w:line="285" w:lineRule="atLeast"/>
+        <w:rPr>
+          <w:rFonts w:ascii="Consolas" w:eastAsia="Times New Roman" w:hAnsi="Consolas" w:cs="Times New Roman"/>
+          <w:color w:val="D4D4D4"/>
+          <w:sz w:val="21"/>
+          <w:szCs w:val="21"/>
+          <w:lang w:val="en-US" w:eastAsia="ru-RU"/>
+        </w:rPr>
+      </w:pPr>
+      <w:r>
+        <w:rPr>
+          <w:rFonts w:ascii="Consolas" w:eastAsia="Times New Roman" w:hAnsi="Consolas" w:cs="Times New Roman"/>
+          <w:color w:val="569CD6"/>
+          <w:sz w:val="21"/>
+          <w:szCs w:val="21"/>
+          <w:lang w:val="en-US" w:eastAsia="ru-RU"/>
+        </w:rPr>
+        <w:t>CREATE</w:t>
+      </w:r>
+      <w:r>
+        <w:rPr>
+          <w:rFonts w:ascii="Consolas" w:eastAsia="Times New Roman" w:hAnsi="Consolas" w:cs="Times New Roman"/>
+          <w:color w:val="D4D4D4"/>
+          <w:sz w:val="21"/>
+          <w:szCs w:val="21"/>
+          <w:lang w:val="en-US" w:eastAsia="ru-RU"/>
+        </w:rPr>
+        <w:t xml:space="preserve"> </w:t>
+      </w:r>
+      <w:r>
+        <w:rPr>
+          <w:rFonts w:ascii="Consolas" w:eastAsia="Times New Roman" w:hAnsi="Consolas" w:cs="Times New Roman"/>
+          <w:color w:val="569CD6"/>
+          <w:sz w:val="21"/>
+          <w:szCs w:val="21"/>
+          <w:lang w:val="en-US" w:eastAsia="ru-RU"/>
+        </w:rPr>
+        <w:t>TABLE</w:t>
+      </w:r>
+      <w:r>
+        <w:rPr>
+          <w:rFonts w:ascii="Consolas" w:eastAsia="Times New Roman" w:hAnsi="Consolas" w:cs="Times New Roman"/>
+          <w:color w:val="D4D4D4"/>
+          <w:sz w:val="21"/>
+          <w:szCs w:val="21"/>
+          <w:lang w:val="en-US" w:eastAsia="ru-RU"/>
+        </w:rPr>
+        <w:t xml:space="preserve"> </w:t>
+      </w:r>
+      <w:proofErr w:type="spellStart"/>
+      <w:r>
+        <w:rPr>
+          <w:rFonts w:ascii="Consolas" w:eastAsia="Times New Roman" w:hAnsi="Consolas" w:cs="Times New Roman"/>
+          <w:color w:val="DCDCAA"/>
+          <w:sz w:val="21"/>
+          <w:szCs w:val="21"/>
+          <w:lang w:val="en-US" w:eastAsia="ru-RU"/>
+        </w:rPr>
+        <w:t>DeveloperPublisherRelationships</w:t>
+      </w:r>
+      <w:proofErr w:type="spellEnd"/>
+      <w:r>
+        <w:rPr>
+          <w:rFonts w:ascii="Consolas" w:eastAsia="Times New Roman" w:hAnsi="Consolas" w:cs="Times New Roman"/>
+          <w:color w:val="D4D4D4"/>
+          <w:sz w:val="21"/>
+          <w:szCs w:val="21"/>
+          <w:lang w:val="en-US" w:eastAsia="ru-RU"/>
+        </w:rPr>
+        <w:t xml:space="preserve"> (</w:t>
+      </w:r>
+    </w:p>
+    <w:p>
+      <w:pPr>
+        <w:shd w:val="clear" w:color="auto" w:fill="1E1E1E"/>
+        <w:spacing w:after="0" w:line="285" w:lineRule="atLeast"/>
+        <w:rPr>
+          <w:rFonts w:ascii="Consolas" w:eastAsia="Times New Roman" w:hAnsi="Consolas" w:cs="Times New Roman"/>
+          <w:color w:val="D4D4D4"/>
+          <w:sz w:val="21"/>
+          <w:szCs w:val="21"/>
+          <w:lang w:val="en-US" w:eastAsia="ru-RU"/>
+        </w:rPr>
+      </w:pPr>
+      <w:r>
+        <w:rPr>
+          <w:rFonts w:ascii="Consolas" w:eastAsia="Times New Roman" w:hAnsi="Consolas" w:cs="Times New Roman"/>
+          <w:color w:val="D4D4D4"/>
+          <w:sz w:val="21"/>
+          <w:szCs w:val="21"/>
+          <w:lang w:val="en-US" w:eastAsia="ru-RU"/>
+        </w:rPr>
+        <w:t xml:space="preserve">    </w:t>
+      </w:r>
+      <w:proofErr w:type="spellStart"/>
+      <w:proofErr w:type="gramStart"/>
+      <w:r>
+        <w:rPr>
+          <w:rFonts w:ascii="Consolas" w:eastAsia="Times New Roman" w:hAnsi="Consolas" w:cs="Times New Roman"/>
+          <w:color w:val="D4D4D4"/>
+          <w:sz w:val="21"/>
+          <w:szCs w:val="21"/>
+          <w:lang w:val="en-US" w:eastAsia="ru-RU"/>
+        </w:rPr>
+        <w:t>relationship_id</w:t>
+      </w:r>
+      <w:proofErr w:type="spellEnd"/>
+      <w:proofErr w:type="gramEnd"/>
+      <w:r>
+        <w:rPr>
+          <w:rFonts w:ascii="Consolas" w:eastAsia="Times New Roman" w:hAnsi="Consolas" w:cs="Times New Roman"/>
+          <w:color w:val="D4D4D4"/>
+          <w:sz w:val="21"/>
+          <w:szCs w:val="21"/>
+          <w:lang w:val="en-US" w:eastAsia="ru-RU"/>
+        </w:rPr>
+        <w:t xml:space="preserve"> </w:t>
+      </w:r>
+      <w:r>
+        <w:rPr>
+          <w:rFonts w:ascii="Consolas" w:eastAsia="Times New Roman" w:hAnsi="Consolas" w:cs="Times New Roman"/>
+          <w:color w:val="569CD6"/>
+          <w:sz w:val="21"/>
+          <w:szCs w:val="21"/>
+          <w:lang w:val="en-US" w:eastAsia="ru-RU"/>
+        </w:rPr>
+        <w:t>SERIAL</w:t>
+      </w:r>
+      <w:r>
+        <w:rPr>
+          <w:rFonts w:ascii="Consolas" w:eastAsia="Times New Roman" w:hAnsi="Consolas" w:cs="Times New Roman"/>
+          <w:color w:val="D4D4D4"/>
+          <w:sz w:val="21"/>
+          <w:szCs w:val="21"/>
+          <w:lang w:val="en-US" w:eastAsia="ru-RU"/>
+        </w:rPr>
+        <w:t xml:space="preserve"> </w:t>
+      </w:r>
+      <w:r>
+        <w:rPr>
+          <w:rFonts w:ascii="Consolas" w:eastAsia="Times New Roman" w:hAnsi="Consolas" w:cs="Times New Roman"/>
+          <w:color w:val="569CD6"/>
+          <w:sz w:val="21"/>
+          <w:szCs w:val="21"/>
+          <w:lang w:val="en-US" w:eastAsia="ru-RU"/>
+        </w:rPr>
+        <w:t>PRIMARY KEY</w:t>
+      </w:r>
+      <w:r>
+        <w:rPr>
+          <w:rFonts w:ascii="Consolas" w:eastAsia="Times New Roman" w:hAnsi="Consolas" w:cs="Times New Roman"/>
+          <w:color w:val="D4D4D4"/>
+          <w:sz w:val="21"/>
+          <w:szCs w:val="21"/>
+          <w:lang w:val="en-US" w:eastAsia="ru-RU"/>
+        </w:rPr>
+        <w:t>,</w:t>
+      </w:r>
+    </w:p>
+    <w:p>
+      <w:pPr>
+        <w:shd w:val="clear" w:color="auto" w:fill="1E1E1E"/>
+        <w:spacing w:after="0" w:line="285" w:lineRule="atLeast"/>
+        <w:rPr>
+          <w:rFonts w:ascii="Consolas" w:eastAsia="Times New Roman" w:hAnsi="Consolas" w:cs="Times New Roman"/>
+          <w:color w:val="D4D4D4"/>
+          <w:sz w:val="21"/>
+          <w:szCs w:val="21"/>
+          <w:lang w:val="en-US" w:eastAsia="ru-RU"/>
+        </w:rPr>
+      </w:pPr>
+      <w:r>
+        <w:rPr>
+          <w:rFonts w:ascii="Consolas" w:eastAsia="Times New Roman" w:hAnsi="Consolas" w:cs="Times New Roman"/>
+          <w:color w:val="D4D4D4"/>
+          <w:sz w:val="21"/>
+          <w:szCs w:val="21"/>
+          <w:lang w:val="en-US" w:eastAsia="ru-RU"/>
+        </w:rPr>
+        <w:t xml:space="preserve">    </w:t>
+      </w:r>
+      <w:proofErr w:type="spellStart"/>
+      <w:proofErr w:type="gramStart"/>
+      <w:r>
+        <w:rPr>
+          <w:rFonts w:ascii="Consolas" w:eastAsia="Times New Roman" w:hAnsi="Consolas" w:cs="Times New Roman"/>
+          <w:color w:val="D4D4D4"/>
+          <w:sz w:val="21"/>
+          <w:szCs w:val="21"/>
+          <w:lang w:val="en-US" w:eastAsia="ru-RU"/>
+        </w:rPr>
+        <w:t>developer_id</w:t>
+      </w:r>
+      <w:proofErr w:type="spellEnd"/>
+      <w:proofErr w:type="gramEnd"/>
+      <w:r>
+        <w:rPr>
+          <w:rFonts w:ascii="Consolas" w:eastAsia="Times New Roman" w:hAnsi="Consolas" w:cs="Times New Roman"/>
+          <w:color w:val="D4D4D4"/>
+          <w:sz w:val="21"/>
+          <w:szCs w:val="21"/>
+          <w:lang w:val="en-US" w:eastAsia="ru-RU"/>
+        </w:rPr>
+        <w:t xml:space="preserve"> </w:t>
+      </w:r>
+      <w:r>
+        <w:rPr>
+          <w:rFonts w:ascii="Consolas" w:eastAsia="Times New Roman" w:hAnsi="Consolas" w:cs="Times New Roman"/>
+          <w:color w:val="569CD6"/>
+          <w:sz w:val="21"/>
+          <w:szCs w:val="21"/>
+          <w:lang w:val="en-US" w:eastAsia="ru-RU"/>
+        </w:rPr>
+        <w:t>INT</w:t>
+      </w:r>
+      <w:r>
+        <w:rPr>
+          <w:rFonts w:ascii="Consolas" w:eastAsia="Times New Roman" w:hAnsi="Consolas" w:cs="Times New Roman"/>
+          <w:color w:val="D4D4D4"/>
+          <w:sz w:val="21"/>
+          <w:szCs w:val="21"/>
+          <w:lang w:val="en-US" w:eastAsia="ru-RU"/>
+        </w:rPr>
+        <w:t xml:space="preserve"> </w:t>
+      </w:r>
+      <w:r>
+        <w:rPr>
+          <w:rFonts w:ascii="Consolas" w:eastAsia="Times New Roman" w:hAnsi="Consolas" w:cs="Times New Roman"/>
+          <w:color w:val="569CD6"/>
+          <w:sz w:val="21"/>
+          <w:szCs w:val="21"/>
+          <w:lang w:val="en-US" w:eastAsia="ru-RU"/>
+        </w:rPr>
+        <w:t>NOT NULL</w:t>
+      </w:r>
+      <w:r>
+        <w:rPr>
+          <w:rFonts w:ascii="Consolas" w:eastAsia="Times New Roman" w:hAnsi="Consolas" w:cs="Times New Roman"/>
+          <w:color w:val="D4D4D4"/>
+          <w:sz w:val="21"/>
+          <w:szCs w:val="21"/>
+          <w:lang w:val="en-US" w:eastAsia="ru-RU"/>
+        </w:rPr>
+        <w:t>,</w:t>
+      </w:r>
+    </w:p>
+    <w:p>
+      <w:pPr>
+        <w:shd w:val="clear" w:color="auto" w:fill="1E1E1E"/>
+        <w:spacing w:after="0" w:line="285" w:lineRule="atLeast"/>
+        <w:rPr>
+          <w:rFonts w:ascii="Consolas" w:eastAsia="Times New Roman" w:hAnsi="Consolas" w:cs="Times New Roman"/>
+          <w:color w:val="D4D4D4"/>
+          <w:sz w:val="21"/>
+          <w:szCs w:val="21"/>
+          <w:lang w:val="en-US" w:eastAsia="ru-RU"/>
+        </w:rPr>
+      </w:pPr>
+      <w:r>
+        <w:rPr>
+          <w:rFonts w:ascii="Consolas" w:eastAsia="Times New Roman" w:hAnsi="Consolas" w:cs="Times New Roman"/>
+          <w:color w:val="D4D4D4"/>
+          <w:sz w:val="21"/>
+          <w:szCs w:val="21"/>
+          <w:lang w:val="en-US" w:eastAsia="ru-RU"/>
+        </w:rPr>
+        <w:t xml:space="preserve">    </w:t>
+      </w:r>
+      <w:proofErr w:type="spellStart"/>
+      <w:proofErr w:type="gramStart"/>
+      <w:r>
+        <w:rPr>
+          <w:rFonts w:ascii="Consolas" w:eastAsia="Times New Roman" w:hAnsi="Consolas" w:cs="Times New Roman"/>
+          <w:color w:val="D4D4D4"/>
+          <w:sz w:val="21"/>
+          <w:szCs w:val="21"/>
+          <w:lang w:val="en-US" w:eastAsia="ru-RU"/>
+        </w:rPr>
+        <w:t>publisher_id</w:t>
+      </w:r>
+      <w:proofErr w:type="spellEnd"/>
+      <w:proofErr w:type="gramEnd"/>
+      <w:r>
+        <w:rPr>
+          <w:rFonts w:ascii="Consolas" w:eastAsia="Times New Roman" w:hAnsi="Consolas" w:cs="Times New Roman"/>
+          <w:color w:val="D4D4D4"/>
+          <w:sz w:val="21"/>
+          <w:szCs w:val="21"/>
+          <w:lang w:val="en-US" w:eastAsia="ru-RU"/>
+        </w:rPr>
+        <w:t xml:space="preserve"> </w:t>
+      </w:r>
+      <w:r>
+        <w:rPr>
+          <w:rFonts w:ascii="Consolas" w:eastAsia="Times New Roman" w:hAnsi="Consolas" w:cs="Times New Roman"/>
+          <w:color w:val="569CD6"/>
+          <w:sz w:val="21"/>
+          <w:szCs w:val="21"/>
+          <w:lang w:val="en-US" w:eastAsia="ru-RU"/>
+        </w:rPr>
+        <w:t>INT</w:t>
+      </w:r>
+      <w:r>
+        <w:rPr>
+          <w:rFonts w:ascii="Consolas" w:eastAsia="Times New Roman" w:hAnsi="Consolas" w:cs="Times New Roman"/>
+          <w:color w:val="D4D4D4"/>
+          <w:sz w:val="21"/>
+          <w:szCs w:val="21"/>
+          <w:lang w:val="en-US" w:eastAsia="ru-RU"/>
+        </w:rPr>
+        <w:t xml:space="preserve"> </w:t>
+      </w:r>
+      <w:r>
+        <w:rPr>
+          <w:rFonts w:ascii="Consolas" w:eastAsia="Times New Roman" w:hAnsi="Consolas" w:cs="Times New Roman"/>
+          <w:color w:val="569CD6"/>
+          <w:sz w:val="21"/>
+          <w:szCs w:val="21"/>
+          <w:lang w:val="en-US" w:eastAsia="ru-RU"/>
+        </w:rPr>
+        <w:t>NOT NULL</w:t>
+      </w:r>
+      <w:r>
+        <w:rPr>
+          <w:rFonts w:ascii="Consolas" w:eastAsia="Times New Roman" w:hAnsi="Consolas" w:cs="Times New Roman"/>
+          <w:color w:val="D4D4D4"/>
+          <w:sz w:val="21"/>
+          <w:szCs w:val="21"/>
+          <w:lang w:val="en-US" w:eastAsia="ru-RU"/>
+        </w:rPr>
+        <w:t>,</w:t>
+      </w:r>
+    </w:p>
+    <w:p>
+      <w:pPr>
+        <w:shd w:val="clear" w:color="auto" w:fill="1E1E1E"/>
+        <w:spacing w:after="0" w:line="285" w:lineRule="atLeast"/>
+        <w:rPr>
+          <w:rFonts w:ascii="Consolas" w:eastAsia="Times New Roman" w:hAnsi="Consolas" w:cs="Times New Roman"/>
+          <w:color w:val="D4D4D4"/>
+          <w:sz w:val="21"/>
+          <w:szCs w:val="21"/>
+          <w:lang w:val="en-US" w:eastAsia="ru-RU"/>
+        </w:rPr>
+      </w:pPr>
+      <w:r>
+        <w:rPr>
+          <w:rFonts w:ascii="Consolas" w:eastAsia="Times New Roman" w:hAnsi="Consolas" w:cs="Times New Roman"/>
+          <w:color w:val="D4D4D4"/>
+          <w:sz w:val="21"/>
+          <w:szCs w:val="21"/>
+          <w:lang w:val="en-US" w:eastAsia="ru-RU"/>
+        </w:rPr>
+        <w:t xml:space="preserve">    </w:t>
+      </w:r>
+      <w:proofErr w:type="spellStart"/>
+      <w:proofErr w:type="gramStart"/>
+      <w:r>
+        <w:rPr>
+          <w:rFonts w:ascii="Consolas" w:eastAsia="Times New Roman" w:hAnsi="Consolas" w:cs="Times New Roman"/>
+          <w:color w:val="D4D4D4"/>
+          <w:sz w:val="21"/>
+          <w:szCs w:val="21"/>
+          <w:lang w:val="en-US" w:eastAsia="ru-RU"/>
+        </w:rPr>
+        <w:t>relationship_type</w:t>
+      </w:r>
+      <w:proofErr w:type="spellEnd"/>
+      <w:proofErr w:type="gramEnd"/>
+      <w:r>
+        <w:rPr>
+          <w:rFonts w:ascii="Consolas" w:eastAsia="Times New Roman" w:hAnsi="Consolas" w:cs="Times New Roman"/>
+          <w:color w:val="D4D4D4"/>
+          <w:sz w:val="21"/>
+          <w:szCs w:val="21"/>
+          <w:lang w:val="en-US" w:eastAsia="ru-RU"/>
+        </w:rPr>
+        <w:t xml:space="preserve"> </w:t>
+      </w:r>
+      <w:r>
+        <w:rPr>
+          <w:rFonts w:ascii="Consolas" w:eastAsia="Times New Roman" w:hAnsi="Consolas" w:cs="Times New Roman"/>
+          <w:color w:val="569CD6"/>
+          <w:sz w:val="21"/>
+          <w:szCs w:val="21"/>
+          <w:lang w:val="en-US" w:eastAsia="ru-RU"/>
+        </w:rPr>
+        <w:t>VARCHAR</w:t>
+      </w:r>
+      <w:r>
+        <w:rPr>
+          <w:rFonts w:ascii="Consolas" w:eastAsia="Times New Roman" w:hAnsi="Consolas" w:cs="Times New Roman"/>
+          <w:color w:val="D4D4D4"/>
+          <w:sz w:val="21"/>
+          <w:szCs w:val="21"/>
+          <w:lang w:val="en-US" w:eastAsia="ru-RU"/>
+        </w:rPr>
+        <w:t>(</w:t>
+      </w:r>
+      <w:r>
+        <w:rPr>
+          <w:rFonts w:ascii="Consolas" w:eastAsia="Times New Roman" w:hAnsi="Consolas" w:cs="Times New Roman"/>
+          <w:color w:val="B5CEA8"/>
+          <w:sz w:val="21"/>
+          <w:szCs w:val="21"/>
+          <w:lang w:val="en-US" w:eastAsia="ru-RU"/>
+        </w:rPr>
+        <w:t>50</w:t>
+      </w:r>
+      <w:r>
+        <w:rPr>
+          <w:rFonts w:ascii="Consolas" w:eastAsia="Times New Roman" w:hAnsi="Consolas" w:cs="Times New Roman"/>
+          <w:color w:val="D4D4D4"/>
+          <w:sz w:val="21"/>
+          <w:szCs w:val="21"/>
+          <w:lang w:val="en-US" w:eastAsia="ru-RU"/>
+        </w:rPr>
+        <w:t>),</w:t>
+      </w:r>
+    </w:p>
+    <w:p>
+      <w:pPr>
+        <w:shd w:val="clear" w:color="auto" w:fill="1E1E1E"/>
+        <w:spacing w:after="0" w:line="285" w:lineRule="atLeast"/>
+        <w:rPr>
+          <w:rFonts w:ascii="Consolas" w:eastAsia="Times New Roman" w:hAnsi="Consolas" w:cs="Times New Roman"/>
+          <w:color w:val="D4D4D4"/>
+          <w:sz w:val="21"/>
+          <w:szCs w:val="21"/>
+          <w:lang w:val="en-US" w:eastAsia="ru-RU"/>
+        </w:rPr>
+      </w:pPr>
+      <w:r>
+        <w:rPr>
+          <w:rFonts w:ascii="Consolas" w:eastAsia="Times New Roman" w:hAnsi="Consolas" w:cs="Times New Roman"/>
+          <w:color w:val="D4D4D4"/>
+          <w:sz w:val="21"/>
+          <w:szCs w:val="21"/>
+          <w:lang w:val="en-US" w:eastAsia="ru-RU"/>
+        </w:rPr>
+        <w:t xml:space="preserve">    </w:t>
+      </w:r>
+      <w:proofErr w:type="spellStart"/>
+      <w:proofErr w:type="gramStart"/>
+      <w:r>
+        <w:rPr>
+          <w:rFonts w:ascii="Consolas" w:eastAsia="Times New Roman" w:hAnsi="Consolas" w:cs="Times New Roman"/>
+          <w:color w:val="569CD6"/>
+          <w:sz w:val="21"/>
+          <w:szCs w:val="21"/>
+          <w:lang w:val="en-US" w:eastAsia="ru-RU"/>
+        </w:rPr>
+        <w:t>start_date</w:t>
+      </w:r>
+      <w:proofErr w:type="spellEnd"/>
+      <w:proofErr w:type="gramEnd"/>
+      <w:r>
+        <w:rPr>
+          <w:rFonts w:ascii="Consolas" w:eastAsia="Times New Roman" w:hAnsi="Consolas" w:cs="Times New Roman"/>
+          <w:color w:val="D4D4D4"/>
+          <w:sz w:val="21"/>
+          <w:szCs w:val="21"/>
+          <w:lang w:val="en-US" w:eastAsia="ru-RU"/>
+        </w:rPr>
+        <w:t xml:space="preserve"> </w:t>
+      </w:r>
+      <w:r>
+        <w:rPr>
+          <w:rFonts w:ascii="Consolas" w:eastAsia="Times New Roman" w:hAnsi="Consolas" w:cs="Times New Roman"/>
+          <w:color w:val="569CD6"/>
+          <w:sz w:val="21"/>
+          <w:szCs w:val="21"/>
+          <w:lang w:val="en-US" w:eastAsia="ru-RU"/>
+        </w:rPr>
+        <w:t>DATE</w:t>
+      </w:r>
+      <w:r>
+        <w:rPr>
+          <w:rFonts w:ascii="Consolas" w:eastAsia="Times New Roman" w:hAnsi="Consolas" w:cs="Times New Roman"/>
+          <w:color w:val="D4D4D4"/>
+          <w:sz w:val="21"/>
+          <w:szCs w:val="21"/>
+          <w:lang w:val="en-US" w:eastAsia="ru-RU"/>
+        </w:rPr>
+        <w:t>,</w:t>
+      </w:r>
+    </w:p>
+    <w:p>
+      <w:pPr>
+        <w:shd w:val="clear" w:color="auto" w:fill="1E1E1E"/>
+        <w:spacing w:after="0" w:line="285" w:lineRule="atLeast"/>
+        <w:rPr>
+          <w:rFonts w:ascii="Consolas" w:eastAsia="Times New Roman" w:hAnsi="Consolas" w:cs="Times New Roman"/>
+          <w:color w:val="D4D4D4"/>
+          <w:sz w:val="21"/>
+          <w:szCs w:val="21"/>
+          <w:lang w:val="en-US" w:eastAsia="ru-RU"/>
+        </w:rPr>
+      </w:pPr>
+      <w:r>
+        <w:rPr>
+          <w:rFonts w:ascii="Consolas" w:eastAsia="Times New Roman" w:hAnsi="Consolas" w:cs="Times New Roman"/>
+          <w:color w:val="D4D4D4"/>
+          <w:sz w:val="21"/>
+          <w:szCs w:val="21"/>
+          <w:lang w:val="en-US" w:eastAsia="ru-RU"/>
+        </w:rPr>
+        <w:t xml:space="preserve">    </w:t>
+      </w:r>
+      <w:proofErr w:type="spellStart"/>
+      <w:proofErr w:type="gramStart"/>
+      <w:r>
+        <w:rPr>
+          <w:rFonts w:ascii="Consolas" w:eastAsia="Times New Roman" w:hAnsi="Consolas" w:cs="Times New Roman"/>
+          <w:color w:val="D4D4D4"/>
+          <w:sz w:val="21"/>
+          <w:szCs w:val="21"/>
+          <w:lang w:val="en-US" w:eastAsia="ru-RU"/>
+        </w:rPr>
+        <w:t>end_date</w:t>
+      </w:r>
+      <w:proofErr w:type="spellEnd"/>
+      <w:proofErr w:type="gramEnd"/>
+      <w:r>
+        <w:rPr>
+          <w:rFonts w:ascii="Consolas" w:eastAsia="Times New Roman" w:hAnsi="Consolas" w:cs="Times New Roman"/>
+          <w:color w:val="D4D4D4"/>
+          <w:sz w:val="21"/>
+          <w:szCs w:val="21"/>
+          <w:lang w:val="en-US" w:eastAsia="ru-RU"/>
+        </w:rPr>
+        <w:t xml:space="preserve"> </w:t>
+      </w:r>
+      <w:r>
+        <w:rPr>
+          <w:rFonts w:ascii="Consolas" w:eastAsia="Times New Roman" w:hAnsi="Consolas" w:cs="Times New Roman"/>
+          <w:color w:val="569CD6"/>
+          <w:sz w:val="21"/>
+          <w:szCs w:val="21"/>
+          <w:lang w:val="en-US" w:eastAsia="ru-RU"/>
+        </w:rPr>
+        <w:t>DATE</w:t>
+      </w:r>
+      <w:r>
+        <w:rPr>
+          <w:rFonts w:ascii="Consolas" w:eastAsia="Times New Roman" w:hAnsi="Consolas" w:cs="Times New Roman"/>
+          <w:color w:val="D4D4D4"/>
+          <w:sz w:val="21"/>
+          <w:szCs w:val="21"/>
+          <w:lang w:val="en-US" w:eastAsia="ru-RU"/>
+        </w:rPr>
+        <w:t>,</w:t>
+      </w:r>
+    </w:p>
+    <w:p>
+      <w:pPr>
+        <w:shd w:val="clear" w:color="auto" w:fill="1E1E1E"/>
+        <w:spacing w:after="0" w:line="285" w:lineRule="atLeast"/>
+        <w:rPr>
+          <w:rFonts w:ascii="Consolas" w:eastAsia="Times New Roman" w:hAnsi="Consolas" w:cs="Times New Roman"/>
+          <w:color w:val="D4D4D4"/>
+          <w:sz w:val="21"/>
+          <w:szCs w:val="21"/>
+          <w:lang w:val="en-US" w:eastAsia="ru-RU"/>
+        </w:rPr>
+      </w:pPr>
+      <w:r>
+        <w:rPr>
+          <w:rFonts w:ascii="Consolas" w:eastAsia="Times New Roman" w:hAnsi="Consolas" w:cs="Times New Roman"/>
+          <w:color w:val="D4D4D4"/>
+          <w:sz w:val="21"/>
+          <w:szCs w:val="21"/>
+          <w:lang w:val="en-US" w:eastAsia="ru-RU"/>
+        </w:rPr>
+        <w:t xml:space="preserve">    </w:t>
+      </w:r>
+      <w:r>
+        <w:rPr>
+          <w:rFonts w:ascii="Consolas" w:eastAsia="Times New Roman" w:hAnsi="Consolas" w:cs="Times New Roman"/>
+          <w:color w:val="569CD6"/>
+          <w:sz w:val="21"/>
+          <w:szCs w:val="21"/>
+          <w:lang w:val="en-US" w:eastAsia="ru-RU"/>
+        </w:rPr>
+        <w:t>FOREIGN KEY</w:t>
+      </w:r>
+      <w:r>
+        <w:rPr>
+          <w:rFonts w:ascii="Consolas" w:eastAsia="Times New Roman" w:hAnsi="Consolas" w:cs="Times New Roman"/>
+          <w:color w:val="D4D4D4"/>
+          <w:sz w:val="21"/>
+          <w:szCs w:val="21"/>
+          <w:lang w:val="en-US" w:eastAsia="ru-RU"/>
+        </w:rPr>
+        <w:t xml:space="preserve"> (</w:t>
+      </w:r>
+      <w:proofErr w:type="spellStart"/>
+      <w:r>
+        <w:rPr>
+          <w:rFonts w:ascii="Consolas" w:eastAsia="Times New Roman" w:hAnsi="Consolas" w:cs="Times New Roman"/>
+          <w:color w:val="D4D4D4"/>
+          <w:sz w:val="21"/>
+          <w:szCs w:val="21"/>
+          <w:lang w:val="en-US" w:eastAsia="ru-RU"/>
+        </w:rPr>
+        <w:t>developer_id</w:t>
+      </w:r>
+      <w:proofErr w:type="spellEnd"/>
+      <w:r>
+        <w:rPr>
+          <w:rFonts w:ascii="Consolas" w:eastAsia="Times New Roman" w:hAnsi="Consolas" w:cs="Times New Roman"/>
+          <w:color w:val="D4D4D4"/>
+          <w:sz w:val="21"/>
+          <w:szCs w:val="21"/>
+          <w:lang w:val="en-US" w:eastAsia="ru-RU"/>
+        </w:rPr>
+        <w:t xml:space="preserve">) </w:t>
+      </w:r>
+      <w:r>
+        <w:rPr>
+          <w:rFonts w:ascii="Consolas" w:eastAsia="Times New Roman" w:hAnsi="Consolas" w:cs="Times New Roman"/>
+          <w:color w:val="569CD6"/>
+          <w:sz w:val="21"/>
+          <w:szCs w:val="21"/>
+          <w:lang w:val="en-US" w:eastAsia="ru-RU"/>
+        </w:rPr>
+        <w:t>REFERENCES</w:t>
+      </w:r>
+      <w:r>
+        <w:rPr>
+          <w:rFonts w:ascii="Consolas" w:eastAsia="Times New Roman" w:hAnsi="Consolas" w:cs="Times New Roman"/>
+          <w:color w:val="D4D4D4"/>
+          <w:sz w:val="21"/>
+          <w:szCs w:val="21"/>
+          <w:lang w:val="en-US" w:eastAsia="ru-RU"/>
+        </w:rPr>
+        <w:t xml:space="preserve"> </w:t>
+      </w:r>
+      <w:proofErr w:type="gramStart"/>
+      <w:r>
+        <w:rPr>
+          <w:rFonts w:ascii="Consolas" w:eastAsia="Times New Roman" w:hAnsi="Consolas" w:cs="Times New Roman"/>
+          <w:color w:val="D4D4D4"/>
+          <w:sz w:val="21"/>
+          <w:szCs w:val="21"/>
+          <w:lang w:val="en-US" w:eastAsia="ru-RU"/>
+        </w:rPr>
+        <w:t>Developers(</w:t>
+      </w:r>
+      <w:proofErr w:type="spellStart"/>
+      <w:proofErr w:type="gramEnd"/>
+      <w:r>
+        <w:rPr>
+          <w:rFonts w:ascii="Consolas" w:eastAsia="Times New Roman" w:hAnsi="Consolas" w:cs="Times New Roman"/>
+          <w:color w:val="D4D4D4"/>
+          <w:sz w:val="21"/>
+          <w:szCs w:val="21"/>
+          <w:lang w:val="en-US" w:eastAsia="ru-RU"/>
+        </w:rPr>
+        <w:t>developer_id</w:t>
+      </w:r>
+      <w:proofErr w:type="spellEnd"/>
+      <w:r>
+        <w:rPr>
+          <w:rFonts w:ascii="Consolas" w:eastAsia="Times New Roman" w:hAnsi="Consolas" w:cs="Times New Roman"/>
+          <w:color w:val="D4D4D4"/>
+          <w:sz w:val="21"/>
+          <w:szCs w:val="21"/>
+          <w:lang w:val="en-US" w:eastAsia="ru-RU"/>
+        </w:rPr>
+        <w:t>),</w:t>
+      </w:r>
+    </w:p>
+    <w:p>
+      <w:pPr>
+        <w:shd w:val="clear" w:color="auto" w:fill="1E1E1E"/>
+        <w:spacing w:after="0" w:line="285" w:lineRule="atLeast"/>
+        <w:rPr>
+          <w:rFonts w:ascii="Consolas" w:eastAsia="Times New Roman" w:hAnsi="Consolas" w:cs="Times New Roman"/>
+          <w:color w:val="D4D4D4"/>
+          <w:sz w:val="21"/>
+          <w:szCs w:val="21"/>
+          <w:lang w:val="en-US" w:eastAsia="ru-RU"/>
+        </w:rPr>
+      </w:pPr>
+      <w:r>
+        <w:rPr>
+          <w:rFonts w:ascii="Consolas" w:eastAsia="Times New Roman" w:hAnsi="Consolas" w:cs="Times New Roman"/>
+          <w:color w:val="D4D4D4"/>
+          <w:sz w:val="21"/>
+          <w:szCs w:val="21"/>
+          <w:lang w:val="en-US" w:eastAsia="ru-RU"/>
+        </w:rPr>
+        <w:t xml:space="preserve">    </w:t>
+      </w:r>
+      <w:r>
+        <w:rPr>
+          <w:rFonts w:ascii="Consolas" w:eastAsia="Times New Roman" w:hAnsi="Consolas" w:cs="Times New Roman"/>
+          <w:color w:val="569CD6"/>
+          <w:sz w:val="21"/>
+          <w:szCs w:val="21"/>
+          <w:lang w:val="en-US" w:eastAsia="ru-RU"/>
+        </w:rPr>
+        <w:t>FOREIGN KEY</w:t>
+      </w:r>
+      <w:r>
+        <w:rPr>
+          <w:rFonts w:ascii="Consolas" w:eastAsia="Times New Roman" w:hAnsi="Consolas" w:cs="Times New Roman"/>
+          <w:color w:val="D4D4D4"/>
+          <w:sz w:val="21"/>
+          <w:szCs w:val="21"/>
+          <w:lang w:val="en-US" w:eastAsia="ru-RU"/>
+        </w:rPr>
+        <w:t xml:space="preserve"> (</w:t>
+      </w:r>
+      <w:proofErr w:type="spellStart"/>
+      <w:r>
+        <w:rPr>
+          <w:rFonts w:ascii="Consolas" w:eastAsia="Times New Roman" w:hAnsi="Consolas" w:cs="Times New Roman"/>
+          <w:color w:val="D4D4D4"/>
+          <w:sz w:val="21"/>
+          <w:szCs w:val="21"/>
+          <w:lang w:val="en-US" w:eastAsia="ru-RU"/>
+        </w:rPr>
+        <w:t>publisher_id</w:t>
+      </w:r>
+      <w:proofErr w:type="spellEnd"/>
+      <w:r>
+        <w:rPr>
+          <w:rFonts w:ascii="Consolas" w:eastAsia="Times New Roman" w:hAnsi="Consolas" w:cs="Times New Roman"/>
+          <w:color w:val="D4D4D4"/>
+          <w:sz w:val="21"/>
+          <w:szCs w:val="21"/>
+          <w:lang w:val="en-US" w:eastAsia="ru-RU"/>
+        </w:rPr>
+        <w:t xml:space="preserve">) </w:t>
+      </w:r>
+      <w:r>
+        <w:rPr>
+          <w:rFonts w:ascii="Consolas" w:eastAsia="Times New Roman" w:hAnsi="Consolas" w:cs="Times New Roman"/>
+          <w:color w:val="569CD6"/>
+          <w:sz w:val="21"/>
+          <w:szCs w:val="21"/>
+          <w:lang w:val="en-US" w:eastAsia="ru-RU"/>
+        </w:rPr>
+        <w:t>REFERENCES</w:t>
+      </w:r>
+      <w:r>
+        <w:rPr>
+          <w:rFonts w:ascii="Consolas" w:eastAsia="Times New Roman" w:hAnsi="Consolas" w:cs="Times New Roman"/>
+          <w:color w:val="D4D4D4"/>
+          <w:sz w:val="21"/>
+          <w:szCs w:val="21"/>
+          <w:lang w:val="en-US" w:eastAsia="ru-RU"/>
+        </w:rPr>
+        <w:t xml:space="preserve"> </w:t>
+      </w:r>
+      <w:proofErr w:type="gramStart"/>
+      <w:r>
+        <w:rPr>
+          <w:rFonts w:ascii="Consolas" w:eastAsia="Times New Roman" w:hAnsi="Consolas" w:cs="Times New Roman"/>
+          <w:color w:val="D4D4D4"/>
+          <w:sz w:val="21"/>
+          <w:szCs w:val="21"/>
+          <w:lang w:val="en-US" w:eastAsia="ru-RU"/>
+        </w:rPr>
+        <w:t>Publishers(</w:t>
+      </w:r>
+      <w:proofErr w:type="spellStart"/>
+      <w:proofErr w:type="gramEnd"/>
+      <w:r>
+        <w:rPr>
+          <w:rFonts w:ascii="Consolas" w:eastAsia="Times New Roman" w:hAnsi="Consolas" w:cs="Times New Roman"/>
+          <w:color w:val="D4D4D4"/>
+          <w:sz w:val="21"/>
+          <w:szCs w:val="21"/>
+          <w:lang w:val="en-US" w:eastAsia="ru-RU"/>
+        </w:rPr>
+        <w:t>publisher_id</w:t>
+      </w:r>
+      <w:proofErr w:type="spellEnd"/>
+      <w:r>
+        <w:rPr>
+          <w:rFonts w:ascii="Consolas" w:eastAsia="Times New Roman" w:hAnsi="Consolas" w:cs="Times New Roman"/>
+          <w:color w:val="D4D4D4"/>
+          <w:sz w:val="21"/>
+          <w:szCs w:val="21"/>
+          <w:lang w:val="en-US" w:eastAsia="ru-RU"/>
+        </w:rPr>
+        <w:t>)</w:t>
+      </w:r>
+    </w:p>
+    <w:p>
+      <w:pPr>
+        <w:shd w:val="clear" w:color="auto" w:fill="1E1E1E"/>
+        <w:spacing w:after="0" w:line="285" w:lineRule="atLeast"/>
+        <w:rPr>
+          <w:rFonts w:ascii="Consolas" w:eastAsia="Times New Roman" w:hAnsi="Consolas" w:cs="Times New Roman"/>
+          <w:color w:val="D4D4D4"/>
+          <w:sz w:val="21"/>
+          <w:szCs w:val="21"/>
+          <w:lang w:eastAsia="ru-RU"/>
+        </w:rPr>
+      </w:pPr>
+      <w:r>
+        <w:rPr>
+          <w:rFonts w:ascii="Consolas" w:eastAsia="Times New Roman" w:hAnsi="Consolas" w:cs="Times New Roman"/>
+          <w:color w:val="D4D4D4"/>
+          <w:sz w:val="21"/>
+          <w:szCs w:val="21"/>
+          <w:lang w:eastAsia="ru-RU"/>
+        </w:rPr>
+        <w:t>);</w:t>
+      </w:r>
+    </w:p>
+    <w:p>
+      <w:pPr>
+        <w:shd w:val="clear" w:color="auto" w:fill="1E1E1E"/>
+        <w:spacing w:after="0" w:line="285" w:lineRule="atLeast"/>
+        <w:rPr>
+          <w:rFonts w:ascii="Consolas" w:eastAsia="Times New Roman" w:hAnsi="Consolas" w:cs="Times New Roman"/>
+          <w:color w:val="D4D4D4"/>
+          <w:sz w:val="21"/>
+          <w:szCs w:val="21"/>
+          <w:lang w:val="en-US" w:eastAsia="ru-RU"/>
+        </w:rPr>
+      </w:pPr>
     </w:p>
     <w:sectPr>
       <w:pgSz w:w="11906" w:h="16838"/>

</xml_diff>